<commit_message>
minor edits to checklist
</commit_message>
<xml_diff>
--- a/New Computer Setup Checklist.docx
+++ b/New Computer Setup Checklist.docx
@@ -144,6 +144,7 @@
             <w:showingPlcHdr/>
             <w:text/>
           </w:sdtPr>
+          <w:sdtEndPr/>
           <w:sdtContent>
             <w:tc>
               <w:tcPr>
@@ -198,6 +199,7 @@
             <w:showingPlcHdr/>
             <w:text/>
           </w:sdtPr>
+          <w:sdtEndPr/>
           <w:sdtContent>
             <w:tc>
               <w:tcPr>
@@ -255,6 +257,7 @@
             <w:showingPlcHdr/>
             <w:text/>
           </w:sdtPr>
+          <w:sdtEndPr/>
           <w:sdtContent>
             <w:tc>
               <w:tcPr>
@@ -315,6 +318,7 @@
             <w:showingPlcHdr/>
             <w:text/>
           </w:sdtPr>
+          <w:sdtEndPr/>
           <w:sdtContent>
             <w:tc>
               <w:tcPr>
@@ -558,6 +562,7 @@
                 <w:docPart w:val="DefaultPlaceholder_-1854013440"/>
               </w:placeholder>
             </w:sdtPr>
+            <w:sdtEndPr/>
             <w:sdtContent>
               <w:p>
                 <w:pPr>
@@ -1467,6 +1472,8 @@
             <w:r>
               <w:t xml:space="preserve"> Reflect</w:t>
             </w:r>
+            <w:bookmarkStart w:id="1" w:name="_GoBack"/>
+            <w:bookmarkEnd w:id="1"/>
           </w:p>
         </w:tc>
         <w:tc>
@@ -1614,6 +1621,24 @@
             <w:r>
               <w:t xml:space="preserve">Other: </w:t>
             </w:r>
+            <w:sdt>
+              <w:sdtPr>
+                <w:id w:val="893237582"/>
+                <w:placeholder>
+                  <w:docPart w:val="DefaultPlaceholder_-1854013440"/>
+                </w:placeholder>
+                <w:showingPlcHdr/>
+                <w:text/>
+              </w:sdtPr>
+              <w:sdtContent>
+                <w:r>
+                  <w:rPr>
+                    <w:rStyle w:val="PlaceholderText"/>
+                  </w:rPr>
+                  <w:t>Click or tap here to enter text.</w:t>
+                </w:r>
+              </w:sdtContent>
+            </w:sdt>
           </w:p>
         </w:tc>
         <w:tc>
@@ -1902,6 +1927,24 @@
             <w:r>
               <w:t xml:space="preserve">Other: </w:t>
             </w:r>
+            <w:sdt>
+              <w:sdtPr>
+                <w:id w:val="1206681401"/>
+                <w:placeholder>
+                  <w:docPart w:val="DefaultPlaceholder_-1854013440"/>
+                </w:placeholder>
+                <w:showingPlcHdr/>
+                <w:text/>
+              </w:sdtPr>
+              <w:sdtContent>
+                <w:r>
+                  <w:rPr>
+                    <w:rStyle w:val="PlaceholderText"/>
+                  </w:rPr>
+                  <w:t>Click or tap here to enter text.</w:t>
+                </w:r>
+              </w:sdtContent>
+            </w:sdt>
           </w:p>
         </w:tc>
         <w:tc>
@@ -2250,8 +2293,6 @@
             <w:r>
               <w:t>Optional, automatic off-site backup of user documents and files</w:t>
             </w:r>
-            <w:bookmarkStart w:id="1" w:name="_GoBack"/>
-            <w:bookmarkEnd w:id="1"/>
           </w:p>
         </w:tc>
       </w:tr>
@@ -6772,7 +6813,9 @@
   </w:compat>
   <w:rsids>
     <w:rsidRoot w:val="00206499"/>
+    <w:rsid w:val="001B2ADF"/>
     <w:rsid w:val="00206499"/>
+    <w:rsid w:val="00220F65"/>
     <w:rsid w:val="004D4F40"/>
   </w:rsids>
   <m:mathPr>

</xml_diff>

<commit_message>
minor updates to checklist
</commit_message>
<xml_diff>
--- a/New Computer Setup Checklist.docx
+++ b/New Computer Setup Checklist.docx
@@ -1472,8 +1472,6 @@
             <w:r>
               <w:t xml:space="preserve"> Reflect</w:t>
             </w:r>
-            <w:bookmarkStart w:id="1" w:name="_GoBack"/>
-            <w:bookmarkEnd w:id="1"/>
           </w:p>
         </w:tc>
         <w:tc>
@@ -1630,6 +1628,7 @@
                 <w:showingPlcHdr/>
                 <w:text/>
               </w:sdtPr>
+              <w:sdtEndPr/>
               <w:sdtContent>
                 <w:r>
                   <w:rPr>
@@ -1936,6 +1935,7 @@
                 <w:showingPlcHdr/>
                 <w:text/>
               </w:sdtPr>
+              <w:sdtEndPr/>
               <w:sdtContent>
                 <w:r>
                   <w:rPr>
@@ -2081,7 +2081,7 @@
           </w:tcPr>
           <w:p>
             <w:r>
-              <w:t xml:space="preserve">Create recovery media with </w:t>
+              <w:t xml:space="preserve">Create </w:t>
             </w:r>
             <w:proofErr w:type="spellStart"/>
             <w:r>
@@ -2091,6 +2091,9 @@
             <w:r>
               <w:t xml:space="preserve"> Reflect</w:t>
             </w:r>
+            <w:r>
+              <w:t xml:space="preserve"> recovery DVD</w:t>
+            </w:r>
           </w:p>
         </w:tc>
         <w:tc>
@@ -2105,7 +2108,7 @@
           </w:tcPr>
           <w:p>
             <w:r>
-              <w:t xml:space="preserve">Use to restore system to original state in event of major hardware failure; </w:t>
+              <w:t xml:space="preserve">Bootable disk for loading a system recovery environment; </w:t>
             </w:r>
             <w:r>
               <w:rPr>
@@ -2201,7 +2204,7 @@
           </w:tcPr>
           <w:p>
             <w:r>
-              <w:t xml:space="preserve">Use to restore boot drive, operating system, and programs in the event of corrupted boot drive; </w:t>
+              <w:t xml:space="preserve">Creates backup restore points to restore boot drive, operating system, and programs in the event of corrupted boot drive; </w:t>
             </w:r>
             <w:r>
               <w:rPr>
@@ -2275,7 +2278,13 @@
             </w:r>
             <w:proofErr w:type="spellEnd"/>
             <w:r>
-              <w:t xml:space="preserve"> off-site backup (optional)</w:t>
+              <w:t xml:space="preserve"> off-site backup (</w:t>
+            </w:r>
+            <w:r>
+              <w:t>recommended</w:t>
+            </w:r>
+            <w:r>
+              <w:t>)</w:t>
             </w:r>
           </w:p>
         </w:tc>
@@ -2291,7 +2300,12 @@
           </w:tcPr>
           <w:p>
             <w:r>
-              <w:t>Optional, automatic off-site backup of user documents and files</w:t>
+              <w:t>Recommended</w:t>
+            </w:r>
+            <w:bookmarkStart w:id="1" w:name="_GoBack"/>
+            <w:bookmarkEnd w:id="1"/>
+            <w:r>
+              <w:t>, automatic off-site backup of user documents and files</w:t>
             </w:r>
           </w:p>
         </w:tc>
@@ -6817,6 +6831,7 @@
     <w:rsid w:val="00206499"/>
     <w:rsid w:val="00220F65"/>
     <w:rsid w:val="004D4F40"/>
+    <w:rsid w:val="009F1C6F"/>
   </w:rsids>
   <m:mathPr>
     <m:mathFont m:val="Cambria Math"/>

</xml_diff>

<commit_message>
updated setup checklist to reflect moving LibreOffice to optional package
</commit_message>
<xml_diff>
--- a/New Computer Setup Checklist.docx
+++ b/New Computer Setup Checklist.docx
@@ -408,7 +408,7 @@
                 <w:bCs/>
                 <w:noProof/>
               </w:rPr>
-              <w:t>December 14, 2017</w:t>
+              <w:t>January 28, 2019</w:t>
             </w:r>
             <w:r>
               <w:rPr>
@@ -643,14 +643,6 @@
             </w:r>
             <w:proofErr w:type="spellStart"/>
             <w:r>
-              <w:t>LibreOffice</w:t>
-            </w:r>
-            <w:proofErr w:type="spellEnd"/>
-            <w:r>
-              <w:t xml:space="preserve">; </w:t>
-            </w:r>
-            <w:proofErr w:type="spellStart"/>
-            <w:r>
               <w:t>Foxit</w:t>
             </w:r>
             <w:proofErr w:type="spellEnd"/>
@@ -816,7 +808,7 @@
           </w:tcPr>
           <w:p>
             <w:r>
-              <w:t xml:space="preserve">Microsoft Office (remove </w:t>
+              <w:t xml:space="preserve">Microsoft Office / </w:t>
             </w:r>
             <w:proofErr w:type="spellStart"/>
             <w:r>
@@ -824,7 +816,7 @@
             </w:r>
             <w:proofErr w:type="spellEnd"/>
             <w:r>
-              <w:t>)</w:t>
+              <w:t xml:space="preserve"> (circle one)</w:t>
             </w:r>
           </w:p>
         </w:tc>
@@ -1053,7 +1045,10 @@
               <w:right w:w="0" w:type="nil"/>
             </w:tcMar>
           </w:tcPr>
-          <w:p/>
+          <w:p>
+            <w:bookmarkStart w:id="1" w:name="_GoBack"/>
+            <w:bookmarkEnd w:id="1"/>
+          </w:p>
         </w:tc>
       </w:tr>
       <w:tr>
@@ -2089,10 +2084,7 @@
             </w:r>
             <w:proofErr w:type="spellEnd"/>
             <w:r>
-              <w:t xml:space="preserve"> Reflect</w:t>
-            </w:r>
-            <w:r>
-              <w:t xml:space="preserve"> recovery DVD</w:t>
+              <w:t xml:space="preserve"> Reflect recovery DVD</w:t>
             </w:r>
           </w:p>
         </w:tc>
@@ -2302,8 +2294,6 @@
             <w:r>
               <w:t>Recommended</w:t>
             </w:r>
-            <w:bookmarkStart w:id="1" w:name="_GoBack"/>
-            <w:bookmarkEnd w:id="1"/>
             <w:r>
               <w:t>, automatic off-site backup of user documents and files</w:t>
             </w:r>
@@ -6786,7 +6776,7 @@
     <w:charset w:val="00"/>
     <w:family w:val="swiss"/>
     <w:pitch w:val="variable"/>
-    <w:sig w:usb0="E0002EFF" w:usb1="C0007843" w:usb2="00000009" w:usb3="00000000" w:csb0="000001FF" w:csb1="00000000"/>
+    <w:sig w:usb0="E0002EFF" w:usb1="C000785B" w:usb2="00000009" w:usb3="00000000" w:csb0="000001FF" w:csb1="00000000"/>
   </w:font>
   <w:font w:name="Tahoma">
     <w:panose1 w:val="020B0604030504040204"/>

</xml_diff>